<commit_message>
Work on GECCO slides
</commit_message>
<xml_diff>
--- a/tutorial-emlco-v2.docx
+++ b/tutorial-emlco-v2.docx
@@ -94,7 +94,21 @@
         <w:rPr>
           <w:lang w:val="en-AU"/>
         </w:rPr>
-        <w:t>Guenther Raidl, Professor,</w:t>
+        <w:t xml:space="preserve">Guenther </w:t>
+      </w:r>
+      <w:proofErr w:type="spellStart"/>
+      <w:r>
+        <w:rPr>
+          <w:lang w:val="en-AU"/>
+        </w:rPr>
+        <w:t>Raidl</w:t>
+      </w:r>
+      <w:proofErr w:type="spellEnd"/>
+      <w:r>
+        <w:rPr>
+          <w:lang w:val="en-AU"/>
+        </w:rPr>
+        <w:t>, Professor,</w:t>
       </w:r>
       <w:r>
         <w:rPr>
@@ -739,6 +753,20 @@
         <w:rPr>
           <w:lang w:val="en-AU"/>
         </w:rPr>
+        <w:br w:type="page"/>
+      </w:r>
+    </w:p>
+    <w:p>
+      <w:pPr>
+        <w:rPr>
+          <w:lang w:val="en-AU"/>
+        </w:rPr>
+      </w:pPr>
+      <w:r>
+        <w:rPr>
+          <w:lang w:val="en-AU"/>
+        </w:rPr>
+        <w:lastRenderedPageBreak/>
         <w:t xml:space="preserve">The outline of this 110-minute tutorial </w:t>
       </w:r>
       <w:r>
@@ -762,41 +790,49 @@
           <w:numId w:val="1"/>
         </w:numPr>
         <w:rPr>
-          <w:lang w:val="en-AU"/>
-        </w:rPr>
-      </w:pPr>
-      <w:r>
-        <w:rPr>
+          <w:color w:val="2E74B5" w:themeColor="accent5" w:themeShade="BF"/>
+          <w:lang w:val="en-AU"/>
+        </w:rPr>
+      </w:pPr>
+      <w:commentRangeStart w:id="1"/>
+      <w:r>
+        <w:rPr>
+          <w:color w:val="2E74B5" w:themeColor="accent5" w:themeShade="BF"/>
           <w:lang w:val="en-AU"/>
         </w:rPr>
         <w:t>Introduction</w:t>
       </w:r>
       <w:r>
         <w:rPr>
+          <w:color w:val="2E74B5" w:themeColor="accent5" w:themeShade="BF"/>
           <w:lang w:val="en-AU"/>
         </w:rPr>
         <w:t xml:space="preserve"> and Background</w:t>
       </w:r>
       <w:r>
         <w:rPr>
+          <w:color w:val="2E74B5" w:themeColor="accent5" w:themeShade="BF"/>
           <w:lang w:val="en-AU"/>
         </w:rPr>
         <w:t xml:space="preserve"> [</w:t>
       </w:r>
       <w:r>
         <w:rPr>
+          <w:color w:val="2E74B5" w:themeColor="accent5" w:themeShade="BF"/>
           <w:lang w:val="en-AU"/>
         </w:rPr>
         <w:t>2</w:t>
       </w:r>
       <w:r>
         <w:rPr>
+          <w:color w:val="2E74B5" w:themeColor="accent5" w:themeShade="BF"/>
           <w:lang w:val="en-AU"/>
         </w:rPr>
         <w:t>0</w:t>
       </w:r>
       <w:r>
         <w:rPr>
+          <w:color w:val="2E74B5" w:themeColor="accent5" w:themeShade="BF"/>
           <w:lang w:val="en-AU"/>
         </w:rPr>
         <w:t xml:space="preserve"> mins]</w:t>
@@ -810,11 +846,13 @@
           <w:numId w:val="1"/>
         </w:numPr>
         <w:rPr>
-          <w:lang w:val="en-AU"/>
-        </w:rPr>
-      </w:pPr>
-      <w:r>
-        <w:rPr>
+          <w:color w:val="2E74B5" w:themeColor="accent5" w:themeShade="BF"/>
+          <w:lang w:val="en-AU"/>
+        </w:rPr>
+      </w:pPr>
+      <w:r>
+        <w:rPr>
+          <w:color w:val="2E74B5" w:themeColor="accent5" w:themeShade="BF"/>
           <w:lang w:val="en-AU"/>
         </w:rPr>
         <w:t>Combinatorial Optimisation: Problems and Methods</w:t>
@@ -828,11 +866,13 @@
           <w:numId w:val="1"/>
         </w:numPr>
         <w:rPr>
-          <w:lang w:val="en-AU"/>
-        </w:rPr>
-      </w:pPr>
-      <w:r>
-        <w:rPr>
+          <w:color w:val="2E74B5" w:themeColor="accent5" w:themeShade="BF"/>
+          <w:lang w:val="en-AU"/>
+        </w:rPr>
+      </w:pPr>
+      <w:r>
+        <w:rPr>
+          <w:color w:val="2E74B5" w:themeColor="accent5" w:themeShade="BF"/>
           <w:lang w:val="en-AU"/>
         </w:rPr>
         <w:t>Machine Learning</w:t>
@@ -846,11 +886,13 @@
           <w:numId w:val="1"/>
         </w:numPr>
         <w:rPr>
-          <w:lang w:val="en-AU"/>
-        </w:rPr>
-      </w:pPr>
-      <w:r>
-        <w:rPr>
+          <w:color w:val="2E74B5" w:themeColor="accent5" w:themeShade="BF"/>
+          <w:lang w:val="en-AU"/>
+        </w:rPr>
+      </w:pPr>
+      <w:r>
+        <w:rPr>
+          <w:color w:val="2E74B5" w:themeColor="accent5" w:themeShade="BF"/>
           <w:lang w:val="en-AU"/>
         </w:rPr>
         <w:t>Metaheuristics including Evolutionary Computation</w:t>
@@ -864,58 +906,75 @@
           <w:numId w:val="1"/>
         </w:numPr>
         <w:rPr>
-          <w:lang w:val="en-AU"/>
-        </w:rPr>
-      </w:pPr>
-      <w:r>
-        <w:rPr>
-          <w:lang w:val="en-AU"/>
-        </w:rPr>
-        <w:lastRenderedPageBreak/>
+          <w:color w:val="2E74B5" w:themeColor="accent5" w:themeShade="BF"/>
+          <w:lang w:val="en-AU"/>
+        </w:rPr>
+      </w:pPr>
+      <w:r>
+        <w:rPr>
+          <w:color w:val="2E74B5" w:themeColor="accent5" w:themeShade="BF"/>
+          <w:lang w:val="en-AU"/>
+        </w:rPr>
         <w:t>E</w:t>
       </w:r>
       <w:r>
         <w:rPr>
+          <w:color w:val="2E74B5" w:themeColor="accent5" w:themeShade="BF"/>
           <w:lang w:val="en-AU"/>
         </w:rPr>
         <w:t xml:space="preserve">xamples </w:t>
       </w:r>
       <w:r>
         <w:rPr>
+          <w:color w:val="2E74B5" w:themeColor="accent5" w:themeShade="BF"/>
           <w:lang w:val="en-AU"/>
         </w:rPr>
         <w:t>to show</w:t>
       </w:r>
       <w:r>
         <w:rPr>
+          <w:color w:val="2E74B5" w:themeColor="accent5" w:themeShade="BF"/>
           <w:lang w:val="en-AU"/>
         </w:rPr>
         <w:t xml:space="preserve"> diverse classical metaheuristics already include </w:t>
       </w:r>
       <w:r>
         <w:rPr>
+          <w:color w:val="2E74B5" w:themeColor="accent5" w:themeShade="BF"/>
           <w:lang w:val="en-AU"/>
         </w:rPr>
         <w:t xml:space="preserve">(simple) </w:t>
       </w:r>
       <w:r>
         <w:rPr>
+          <w:color w:val="2E74B5" w:themeColor="accent5" w:themeShade="BF"/>
           <w:lang w:val="en-AU"/>
         </w:rPr>
         <w:t xml:space="preserve">learning </w:t>
       </w:r>
       <w:r>
         <w:rPr>
+          <w:color w:val="2E74B5" w:themeColor="accent5" w:themeShade="BF"/>
           <w:lang w:val="en-AU"/>
         </w:rPr>
         <w:t xml:space="preserve">mechanisms </w:t>
       </w:r>
       <w:r>
         <w:rPr>
-          <w:lang w:val="en-AU"/>
-        </w:rPr>
-        <w:t>since decades</w:t>
-      </w:r>
+          <w:color w:val="2E74B5" w:themeColor="accent5" w:themeShade="BF"/>
+          <w:lang w:val="en-AU"/>
+        </w:rPr>
+        <w:t xml:space="preserve">since </w:t>
+      </w:r>
+      <w:proofErr w:type="gramStart"/>
+      <w:r>
+        <w:rPr>
+          <w:color w:val="2E74B5" w:themeColor="accent5" w:themeShade="BF"/>
+          <w:lang w:val="en-AU"/>
+        </w:rPr>
+        <w:t>decades</w:t>
+      </w:r>
+      <w:proofErr w:type="gramEnd"/>
     </w:p>
     <w:p>
       <w:pPr>
@@ -925,38 +984,52 @@
           <w:numId w:val="1"/>
         </w:numPr>
         <w:rPr>
-          <w:lang w:val="en-AU"/>
-        </w:rPr>
-      </w:pPr>
-      <w:r>
-        <w:rPr>
+          <w:color w:val="2E74B5" w:themeColor="accent5" w:themeShade="BF"/>
+          <w:lang w:val="en-AU"/>
+        </w:rPr>
+      </w:pPr>
+      <w:r>
+        <w:rPr>
+          <w:color w:val="2E74B5" w:themeColor="accent5" w:themeShade="BF"/>
           <w:lang w:val="en-AU"/>
         </w:rPr>
         <w:t>B</w:t>
       </w:r>
       <w:r>
         <w:rPr>
+          <w:color w:val="2E74B5" w:themeColor="accent5" w:themeShade="BF"/>
           <w:lang w:val="en-AU"/>
         </w:rPr>
         <w:t xml:space="preserve">asic </w:t>
       </w:r>
       <w:r>
         <w:rPr>
+          <w:color w:val="2E74B5" w:themeColor="accent5" w:themeShade="BF"/>
           <w:lang w:val="en-AU"/>
         </w:rPr>
         <w:t xml:space="preserve">taxonomy </w:t>
       </w:r>
       <w:r>
         <w:rPr>
+          <w:color w:val="2E74B5" w:themeColor="accent5" w:themeShade="BF"/>
           <w:lang w:val="en-AU"/>
         </w:rPr>
         <w:t>of metaheuristics</w:t>
       </w:r>
       <w:r>
         <w:rPr>
+          <w:color w:val="2E74B5" w:themeColor="accent5" w:themeShade="BF"/>
           <w:lang w:val="en-AU"/>
         </w:rPr>
         <w:t xml:space="preserve"> involving more rigorous learning</w:t>
+      </w:r>
+      <w:commentRangeEnd w:id="1"/>
+      <w:r>
+        <w:rPr>
+          <w:rStyle w:val="CommentReference"/>
+          <w:color w:val="2E74B5" w:themeColor="accent5" w:themeShade="BF"/>
+        </w:rPr>
+        <w:commentReference w:id="1"/>
       </w:r>
     </w:p>
     <w:p>
@@ -967,17 +1040,21 @@
           <w:numId w:val="1"/>
         </w:numPr>
         <w:rPr>
-          <w:lang w:val="en-AU"/>
-        </w:rPr>
-      </w:pPr>
-      <w:r>
-        <w:rPr>
+          <w:color w:val="FF0000"/>
+          <w:lang w:val="en-AU"/>
+        </w:rPr>
+      </w:pPr>
+      <w:commentRangeStart w:id="2"/>
+      <w:r>
+        <w:rPr>
+          <w:color w:val="FF0000"/>
           <w:lang w:val="en-AU"/>
         </w:rPr>
         <w:t>Machine Learning for Combinatorial Optimisation</w:t>
       </w:r>
       <w:r>
         <w:rPr>
+          <w:color w:val="FF0000"/>
           <w:lang w:val="en-AU"/>
         </w:rPr>
         <w:t xml:space="preserve"> </w:t>
@@ -986,6 +1063,7 @@
         <w:rPr>
           <w:i/>
           <w:iCs/>
+          <w:color w:val="FF0000"/>
           <w:lang w:val="en-AU"/>
         </w:rPr>
         <w:t xml:space="preserve">(borrow from </w:t>
@@ -994,12 +1072,14 @@
         <w:rPr>
           <w:i/>
           <w:iCs/>
+          <w:color w:val="FF0000"/>
           <w:lang w:val="en-AU"/>
         </w:rPr>
         <w:t>tutorials about ML4CO)</w:t>
       </w:r>
       <w:r>
         <w:rPr>
+          <w:color w:val="FF0000"/>
           <w:lang w:val="en-AU"/>
         </w:rPr>
         <w:t xml:space="preserve"> </w:t>
@@ -1013,17 +1093,20 @@
           <w:numId w:val="1"/>
         </w:numPr>
         <w:rPr>
-          <w:lang w:val="en-AU"/>
-        </w:rPr>
-      </w:pPr>
-      <w:r>
-        <w:rPr>
+          <w:color w:val="FF0000"/>
+          <w:lang w:val="en-AU"/>
+        </w:rPr>
+      </w:pPr>
+      <w:r>
+        <w:rPr>
+          <w:color w:val="FF0000"/>
           <w:lang w:val="en-AU"/>
         </w:rPr>
         <w:t>Learning</w:t>
       </w:r>
       <w:r>
         <w:rPr>
+          <w:color w:val="FF0000"/>
           <w:lang w:val="en-AU"/>
         </w:rPr>
         <w:t xml:space="preserve"> to Construct Solutions</w:t>
@@ -1037,17 +1120,20 @@
           <w:numId w:val="1"/>
         </w:numPr>
         <w:rPr>
-          <w:lang w:val="en-AU"/>
-        </w:rPr>
-      </w:pPr>
-      <w:r>
-        <w:rPr>
+          <w:color w:val="FF0000"/>
+          <w:lang w:val="en-AU"/>
+        </w:rPr>
+      </w:pPr>
+      <w:r>
+        <w:rPr>
+          <w:color w:val="FF0000"/>
           <w:lang w:val="en-AU"/>
         </w:rPr>
         <w:t xml:space="preserve">Learning to </w:t>
       </w:r>
       <w:r>
         <w:rPr>
+          <w:color w:val="FF0000"/>
           <w:lang w:val="en-AU"/>
         </w:rPr>
         <w:t>Search in the Solution Space</w:t>
@@ -1061,65 +1147,76 @@
           <w:numId w:val="1"/>
         </w:numPr>
         <w:rPr>
-          <w:lang w:val="en-AU"/>
-        </w:rPr>
-      </w:pPr>
-      <w:r>
-        <w:rPr>
+          <w:color w:val="FF0000"/>
+          <w:lang w:val="en-AU"/>
+        </w:rPr>
+      </w:pPr>
+      <w:r>
+        <w:rPr>
+          <w:color w:val="FF0000"/>
           <w:lang w:val="en-AU"/>
         </w:rPr>
         <w:t xml:space="preserve">Evolutionary </w:t>
       </w:r>
       <w:r>
         <w:rPr>
+          <w:color w:val="FF0000"/>
           <w:lang w:val="en-AU"/>
         </w:rPr>
         <w:t>Computation</w:t>
       </w:r>
       <w:r>
         <w:rPr>
+          <w:color w:val="FF0000"/>
           <w:lang w:val="en-AU"/>
         </w:rPr>
         <w:t xml:space="preserve"> </w:t>
       </w:r>
       <w:r>
         <w:rPr>
+          <w:color w:val="FF0000"/>
           <w:lang w:val="en-AU"/>
         </w:rPr>
         <w:t>to Learn</w:t>
       </w:r>
       <w:r>
         <w:rPr>
+          <w:color w:val="FF0000"/>
           <w:lang w:val="en-AU"/>
         </w:rPr>
         <w:t xml:space="preserve"> Combinatorial Optimisation</w:t>
       </w:r>
       <w:r>
         <w:rPr>
+          <w:color w:val="FF0000"/>
           <w:lang w:val="en-AU"/>
         </w:rPr>
         <w:t xml:space="preserve"> </w:t>
       </w:r>
       <w:r>
         <w:rPr>
+          <w:color w:val="FF0000"/>
           <w:lang w:val="en-AU"/>
         </w:rPr>
         <w:t>Heuristics</w:t>
       </w:r>
       <w:r>
         <w:rPr>
+          <w:color w:val="FF0000"/>
           <w:lang w:val="en-AU"/>
         </w:rPr>
         <w:t xml:space="preserve"> [</w:t>
       </w:r>
       <w:r>
         <w:rPr>
+          <w:color w:val="FF0000"/>
           <w:lang w:val="en-AU"/>
         </w:rPr>
         <w:t>4</w:t>
       </w:r>
       <w:r>
         <w:rPr>
+          <w:color w:val="FF0000"/>
           <w:lang w:val="en-AU"/>
         </w:rPr>
         <w:t>0 mins]</w:t>
@@ -1133,17 +1230,20 @@
           <w:numId w:val="1"/>
         </w:numPr>
         <w:rPr>
-          <w:lang w:val="en-AU"/>
-        </w:rPr>
-      </w:pPr>
-      <w:r>
-        <w:rPr>
+          <w:color w:val="FF0000"/>
+          <w:lang w:val="en-AU"/>
+        </w:rPr>
+      </w:pPr>
+      <w:r>
+        <w:rPr>
+          <w:color w:val="FF0000"/>
           <w:lang w:val="en-AU"/>
         </w:rPr>
         <w:t xml:space="preserve">Overall </w:t>
       </w:r>
       <w:r>
         <w:rPr>
+          <w:color w:val="FF0000"/>
           <w:lang w:val="en-AU"/>
         </w:rPr>
         <w:t>Framework</w:t>
@@ -1157,11 +1257,13 @@
           <w:numId w:val="1"/>
         </w:numPr>
         <w:rPr>
-          <w:lang w:val="en-AU"/>
-        </w:rPr>
-      </w:pPr>
-      <w:r>
-        <w:rPr>
+          <w:color w:val="FF0000"/>
+          <w:lang w:val="en-AU"/>
+        </w:rPr>
+      </w:pPr>
+      <w:r>
+        <w:rPr>
+          <w:color w:val="FF0000"/>
           <w:lang w:val="en-AU"/>
         </w:rPr>
         <w:t>Basic Design Issues</w:t>
@@ -1175,11 +1277,13 @@
           <w:numId w:val="1"/>
         </w:numPr>
         <w:rPr>
-          <w:lang w:val="en-AU"/>
-        </w:rPr>
-      </w:pPr>
-      <w:r>
-        <w:rPr>
+          <w:color w:val="FF0000"/>
+          <w:lang w:val="en-AU"/>
+        </w:rPr>
+      </w:pPr>
+      <w:r>
+        <w:rPr>
+          <w:color w:val="FF0000"/>
           <w:lang w:val="en-AU"/>
         </w:rPr>
         <w:t>Individual Encoding (Search Space Definition)</w:t>
@@ -1193,17 +1297,20 @@
           <w:numId w:val="1"/>
         </w:numPr>
         <w:rPr>
-          <w:lang w:val="en-AU"/>
-        </w:rPr>
-      </w:pPr>
-      <w:r>
-        <w:rPr>
+          <w:color w:val="FF0000"/>
+          <w:lang w:val="en-AU"/>
+        </w:rPr>
+      </w:pPr>
+      <w:r>
+        <w:rPr>
+          <w:color w:val="FF0000"/>
           <w:lang w:val="en-AU"/>
         </w:rPr>
         <w:t>Fitness Function (</w:t>
       </w:r>
       <w:r>
         <w:rPr>
+          <w:color w:val="FF0000"/>
           <w:lang w:val="en-AU"/>
         </w:rPr>
         <w:t>Training Dataset, Performance Metrics, …)</w:t>
@@ -1217,17 +1324,20 @@
           <w:numId w:val="1"/>
         </w:numPr>
         <w:rPr>
-          <w:lang w:val="en-AU"/>
-        </w:rPr>
-      </w:pPr>
-      <w:r>
-        <w:rPr>
+          <w:color w:val="FF0000"/>
+          <w:lang w:val="en-AU"/>
+        </w:rPr>
+      </w:pPr>
+      <w:r>
+        <w:rPr>
+          <w:color w:val="FF0000"/>
           <w:lang w:val="en-AU"/>
         </w:rPr>
         <w:t xml:space="preserve">Search Process (Genetic Operators, </w:t>
       </w:r>
       <w:r>
         <w:rPr>
+          <w:color w:val="FF0000"/>
           <w:lang w:val="en-AU"/>
         </w:rPr>
         <w:t>Speedup by Surrogate, …)</w:t>
@@ -1241,11 +1351,13 @@
           <w:numId w:val="1"/>
         </w:numPr>
         <w:rPr>
-          <w:lang w:val="en-AU"/>
-        </w:rPr>
-      </w:pPr>
-      <w:r>
-        <w:rPr>
+          <w:color w:val="FF0000"/>
+          <w:lang w:val="en-AU"/>
+        </w:rPr>
+      </w:pPr>
+      <w:r>
+        <w:rPr>
+          <w:color w:val="FF0000"/>
           <w:lang w:val="en-AU"/>
         </w:rPr>
         <w:t>Generalisation</w:t>
@@ -1259,11 +1371,13 @@
           <w:numId w:val="1"/>
         </w:numPr>
         <w:rPr>
-          <w:lang w:val="en-AU"/>
-        </w:rPr>
-      </w:pPr>
-      <w:r>
-        <w:rPr>
+          <w:color w:val="FF0000"/>
+          <w:lang w:val="en-AU"/>
+        </w:rPr>
+      </w:pPr>
+      <w:r>
+        <w:rPr>
+          <w:color w:val="FF0000"/>
           <w:lang w:val="en-AU"/>
         </w:rPr>
         <w:t>Knowledge Transfer and Multitask Optimisation</w:t>
@@ -1277,11 +1391,13 @@
           <w:numId w:val="1"/>
         </w:numPr>
         <w:rPr>
-          <w:lang w:val="en-AU"/>
-        </w:rPr>
-      </w:pPr>
-      <w:r>
-        <w:rPr>
+          <w:color w:val="FF0000"/>
+          <w:lang w:val="en-AU"/>
+        </w:rPr>
+      </w:pPr>
+      <w:r>
+        <w:rPr>
+          <w:color w:val="FF0000"/>
           <w:lang w:val="en-AU"/>
         </w:rPr>
         <w:t>Interpretability</w:t>
@@ -1295,11 +1411,13 @@
           <w:numId w:val="1"/>
         </w:numPr>
         <w:rPr>
-          <w:lang w:val="en-AU"/>
-        </w:rPr>
-      </w:pPr>
-      <w:r>
-        <w:rPr>
+          <w:color w:val="FF0000"/>
+          <w:lang w:val="en-AU"/>
+        </w:rPr>
+      </w:pPr>
+      <w:r>
+        <w:rPr>
+          <w:color w:val="FF0000"/>
           <w:lang w:val="en-AU"/>
         </w:rPr>
         <w:t>Case Studies</w:t>
@@ -1313,21 +1431,26 @@
           <w:numId w:val="1"/>
         </w:numPr>
         <w:rPr>
-          <w:lang w:val="en-AU"/>
-        </w:rPr>
-      </w:pPr>
-      <w:r>
-        <w:rPr>
+          <w:color w:val="FF0000"/>
+          <w:lang w:val="en-AU"/>
+        </w:rPr>
+      </w:pPr>
+      <w:r>
+        <w:rPr>
+          <w:color w:val="FF0000"/>
           <w:lang w:val="en-AU"/>
         </w:rPr>
         <w:t xml:space="preserve">GP to learn variable ordering heuristics in constraint </w:t>
       </w:r>
-      <w:r>
-        <w:rPr>
+      <w:proofErr w:type="gramStart"/>
+      <w:r>
+        <w:rPr>
+          <w:color w:val="FF0000"/>
           <w:lang w:val="en-AU"/>
         </w:rPr>
         <w:t>programming</w:t>
       </w:r>
+      <w:proofErr w:type="gramEnd"/>
     </w:p>
     <w:p>
       <w:pPr>
@@ -1337,15 +1460,26 @@
           <w:numId w:val="1"/>
         </w:numPr>
         <w:rPr>
-          <w:lang w:val="en-AU"/>
-        </w:rPr>
-      </w:pPr>
-      <w:r>
-        <w:rPr>
-          <w:lang w:val="en-AU"/>
-        </w:rPr>
-        <w:t>GP to learn dispatching rules for dynamic scheduling</w:t>
-      </w:r>
+          <w:color w:val="FF0000"/>
+          <w:lang w:val="en-AU"/>
+        </w:rPr>
+      </w:pPr>
+      <w:r>
+        <w:rPr>
+          <w:color w:val="FF0000"/>
+          <w:lang w:val="en-AU"/>
+        </w:rPr>
+        <w:t xml:space="preserve">GP to learn dispatching rules for dynamic </w:t>
+      </w:r>
+      <w:proofErr w:type="gramStart"/>
+      <w:r>
+        <w:rPr>
+          <w:color w:val="FF0000"/>
+          <w:lang w:val="en-AU"/>
+        </w:rPr>
+        <w:t>scheduling</w:t>
+      </w:r>
+      <w:proofErr w:type="gramEnd"/>
     </w:p>
     <w:p>
       <w:pPr>
@@ -1355,11 +1489,13 @@
           <w:numId w:val="1"/>
         </w:numPr>
         <w:rPr>
-          <w:lang w:val="en-AU"/>
-        </w:rPr>
-      </w:pPr>
-      <w:r>
-        <w:rPr>
+          <w:color w:val="FF0000"/>
+          <w:lang w:val="en-AU"/>
+        </w:rPr>
+      </w:pPr>
+      <w:r>
+        <w:rPr>
+          <w:color w:val="FF0000"/>
           <w:lang w:val="en-AU"/>
         </w:rPr>
         <w:t>GP to learn ambulance dispatching policies (with demo)</w:t>
@@ -1373,14 +1509,24 @@
           <w:numId w:val="1"/>
         </w:numPr>
         <w:rPr>
-          <w:lang w:val="en-AU"/>
-        </w:rPr>
-      </w:pPr>
-      <w:r>
-        <w:rPr>
+          <w:color w:val="FF0000"/>
+          <w:lang w:val="en-AU"/>
+        </w:rPr>
+      </w:pPr>
+      <w:r>
+        <w:rPr>
+          <w:color w:val="FF0000"/>
           <w:lang w:val="en-AU"/>
         </w:rPr>
         <w:t>…</w:t>
+      </w:r>
+      <w:commentRangeEnd w:id="2"/>
+      <w:r>
+        <w:rPr>
+          <w:rStyle w:val="CommentReference"/>
+          <w:color w:val="FF0000"/>
+        </w:rPr>
+        <w:commentReference w:id="2"/>
       </w:r>
     </w:p>
     <w:p>
@@ -1439,35 +1585,42 @@
           <w:numId w:val="1"/>
         </w:numPr>
         <w:rPr>
-          <w:lang w:val="en-AU"/>
-        </w:rPr>
-      </w:pPr>
-      <w:r>
-        <w:rPr>
+          <w:color w:val="FF0000"/>
+          <w:lang w:val="en-AU"/>
+        </w:rPr>
+      </w:pPr>
+      <w:commentRangeStart w:id="3"/>
+      <w:r>
+        <w:rPr>
+          <w:color w:val="FF0000"/>
           <w:lang w:val="en-AU"/>
         </w:rPr>
         <w:t xml:space="preserve">ML-assisted EC algorithms for </w:t>
       </w:r>
       <w:r>
         <w:rPr>
+          <w:color w:val="FF0000"/>
           <w:lang w:val="en-AU"/>
         </w:rPr>
         <w:t>c</w:t>
       </w:r>
       <w:r>
         <w:rPr>
+          <w:color w:val="FF0000"/>
           <w:lang w:val="en-AU"/>
         </w:rPr>
         <w:t xml:space="preserve">ombinatorial </w:t>
       </w:r>
       <w:r>
         <w:rPr>
+          <w:color w:val="FF0000"/>
           <w:lang w:val="en-AU"/>
         </w:rPr>
         <w:t>o</w:t>
       </w:r>
       <w:r>
         <w:rPr>
+          <w:color w:val="FF0000"/>
           <w:lang w:val="en-AU"/>
         </w:rPr>
         <w:t>ptimisation</w:t>
@@ -1481,59 +1634,69 @@
           <w:numId w:val="1"/>
         </w:numPr>
         <w:rPr>
-          <w:lang w:val="en-AU"/>
-        </w:rPr>
-      </w:pPr>
-      <w:r>
-        <w:rPr>
+          <w:color w:val="FF0000"/>
+          <w:lang w:val="en-AU"/>
+        </w:rPr>
+      </w:pPr>
+      <w:r>
+        <w:rPr>
+          <w:color w:val="FF0000"/>
           <w:lang w:val="en-AU"/>
         </w:rPr>
         <w:t xml:space="preserve">Automatic </w:t>
       </w:r>
       <w:r>
         <w:rPr>
+          <w:color w:val="FF0000"/>
           <w:lang w:val="en-AU"/>
         </w:rPr>
         <w:t>a</w:t>
       </w:r>
       <w:r>
         <w:rPr>
+          <w:color w:val="FF0000"/>
           <w:lang w:val="en-AU"/>
         </w:rPr>
         <w:t xml:space="preserve">lgorithm </w:t>
       </w:r>
       <w:r>
         <w:rPr>
+          <w:color w:val="FF0000"/>
           <w:lang w:val="en-AU"/>
         </w:rPr>
         <w:t>c</w:t>
       </w:r>
       <w:r>
         <w:rPr>
+          <w:color w:val="FF0000"/>
           <w:lang w:val="en-AU"/>
         </w:rPr>
         <w:t>onfiguration/</w:t>
       </w:r>
       <w:r>
         <w:rPr>
+          <w:color w:val="FF0000"/>
           <w:lang w:val="en-AU"/>
         </w:rPr>
         <w:t>p</w:t>
       </w:r>
       <w:r>
         <w:rPr>
+          <w:color w:val="FF0000"/>
           <w:lang w:val="en-AU"/>
         </w:rPr>
         <w:t xml:space="preserve">arameter </w:t>
       </w:r>
       <w:r>
         <w:rPr>
+          <w:color w:val="FF0000"/>
           <w:lang w:val="en-AU"/>
         </w:rPr>
         <w:t>t</w:t>
       </w:r>
       <w:r>
         <w:rPr>
+          <w:color w:val="FF0000"/>
           <w:lang w:val="en-AU"/>
         </w:rPr>
         <w:t>uning (IRACE)</w:t>
@@ -1547,35 +1710,41 @@
           <w:numId w:val="1"/>
         </w:numPr>
         <w:rPr>
-          <w:lang w:val="en-AU"/>
-        </w:rPr>
-      </w:pPr>
-      <w:r>
-        <w:rPr>
+          <w:color w:val="FF0000"/>
+          <w:lang w:val="en-AU"/>
+        </w:rPr>
+      </w:pPr>
+      <w:r>
+        <w:rPr>
+          <w:color w:val="FF0000"/>
           <w:lang w:val="en-AU"/>
         </w:rPr>
         <w:t xml:space="preserve">Adaptive </w:t>
       </w:r>
       <w:r>
         <w:rPr>
+          <w:color w:val="FF0000"/>
           <w:lang w:val="en-AU"/>
         </w:rPr>
         <w:t>o</w:t>
       </w:r>
       <w:r>
         <w:rPr>
+          <w:color w:val="FF0000"/>
           <w:lang w:val="en-AU"/>
         </w:rPr>
         <w:t xml:space="preserve">perator </w:t>
       </w:r>
       <w:r>
         <w:rPr>
+          <w:color w:val="FF0000"/>
           <w:lang w:val="en-AU"/>
         </w:rPr>
         <w:t>s</w:t>
       </w:r>
       <w:r>
         <w:rPr>
+          <w:color w:val="FF0000"/>
           <w:lang w:val="en-AU"/>
         </w:rPr>
         <w:t>election</w:t>
@@ -1589,20 +1758,24 @@
           <w:numId w:val="1"/>
         </w:numPr>
         <w:rPr>
-          <w:lang w:val="en-AU"/>
-        </w:rPr>
-      </w:pPr>
-      <w:r>
-        <w:rPr>
-          <w:lang w:val="en-AU"/>
-        </w:rPr>
-        <w:t>Grammar-guided GP to design EA</w:t>
-      </w:r>
-      <w:r>
-        <w:rPr>
-          <w:lang w:val="en-AU"/>
-        </w:rPr>
-        <w:t>s</w:t>
+          <w:color w:val="FF0000"/>
+          <w:lang w:val="en-AU"/>
+        </w:rPr>
+      </w:pPr>
+      <w:r>
+        <w:rPr>
+          <w:color w:val="FF0000"/>
+          <w:lang w:val="en-AU"/>
+        </w:rPr>
+        <w:t>Grammar-guided GP to design EAs</w:t>
+      </w:r>
+      <w:commentRangeEnd w:id="3"/>
+      <w:r>
+        <w:rPr>
+          <w:rStyle w:val="CommentReference"/>
+          <w:color w:val="FF0000"/>
+        </w:rPr>
+        <w:commentReference w:id="3"/>
       </w:r>
     </w:p>
     <w:p>
@@ -1613,15 +1786,27 @@
           <w:numId w:val="1"/>
         </w:numPr>
         <w:rPr>
-          <w:lang w:val="en-AU"/>
-        </w:rPr>
-      </w:pPr>
-      <w:r>
-        <w:rPr>
-          <w:lang w:val="en-AU"/>
-        </w:rPr>
-        <w:t>Learning to solve graph problems with graph neural networks</w:t>
-      </w:r>
+          <w:color w:val="2E74B5" w:themeColor="accent5" w:themeShade="BF"/>
+          <w:lang w:val="en-AU"/>
+        </w:rPr>
+      </w:pPr>
+      <w:commentRangeStart w:id="4"/>
+      <w:r>
+        <w:rPr>
+          <w:color w:val="2E74B5" w:themeColor="accent5" w:themeShade="BF"/>
+          <w:lang w:val="en-AU"/>
+        </w:rPr>
+        <w:t xml:space="preserve">Learning to solve graph problems with graph neural </w:t>
+      </w:r>
+      <w:proofErr w:type="gramStart"/>
+      <w:r>
+        <w:rPr>
+          <w:color w:val="2E74B5" w:themeColor="accent5" w:themeShade="BF"/>
+          <w:lang w:val="en-AU"/>
+        </w:rPr>
+        <w:t>networks</w:t>
+      </w:r>
+      <w:proofErr w:type="gramEnd"/>
     </w:p>
     <w:p>
       <w:pPr>
@@ -1631,21 +1816,33 @@
           <w:numId w:val="1"/>
         </w:numPr>
         <w:rPr>
-          <w:lang w:val="en-AU"/>
-        </w:rPr>
-      </w:pPr>
-      <w:r>
-        <w:rPr>
+          <w:color w:val="2E74B5" w:themeColor="accent5" w:themeShade="BF"/>
+          <w:lang w:val="en-AU"/>
+        </w:rPr>
+      </w:pPr>
+      <w:r>
+        <w:rPr>
+          <w:color w:val="2E74B5" w:themeColor="accent5" w:themeShade="BF"/>
           <w:lang w:val="en-AU"/>
         </w:rPr>
         <w:t xml:space="preserve">Learning to </w:t>
       </w:r>
       <w:r>
         <w:rPr>
-          <w:lang w:val="en-AU"/>
-        </w:rPr>
-        <w:t>design large neighbourhood search</w:t>
-      </w:r>
+          <w:color w:val="2E74B5" w:themeColor="accent5" w:themeShade="BF"/>
+          <w:lang w:val="en-AU"/>
+        </w:rPr>
+        <w:t xml:space="preserve">design large neighbourhood </w:t>
+      </w:r>
+      <w:proofErr w:type="gramStart"/>
+      <w:r>
+        <w:rPr>
+          <w:color w:val="2E74B5" w:themeColor="accent5" w:themeShade="BF"/>
+          <w:lang w:val="en-AU"/>
+        </w:rPr>
+        <w:t>search</w:t>
+      </w:r>
+      <w:proofErr w:type="gramEnd"/>
     </w:p>
     <w:p>
       <w:pPr>
@@ -1655,11 +1852,13 @@
           <w:numId w:val="1"/>
         </w:numPr>
         <w:rPr>
-          <w:lang w:val="en-AU"/>
-        </w:rPr>
-      </w:pPr>
-      <w:r>
-        <w:rPr>
+          <w:color w:val="2E74B5" w:themeColor="accent5" w:themeShade="BF"/>
+          <w:lang w:val="en-AU"/>
+        </w:rPr>
+      </w:pPr>
+      <w:r>
+        <w:rPr>
+          <w:color w:val="2E74B5" w:themeColor="accent5" w:themeShade="BF"/>
           <w:lang w:val="en-AU"/>
         </w:rPr>
         <w:t>A case study on staff re-rostering problem</w:t>
@@ -1673,11 +1872,13 @@
           <w:numId w:val="1"/>
         </w:numPr>
         <w:rPr>
-          <w:lang w:val="en-AU"/>
-        </w:rPr>
-      </w:pPr>
-      <w:r>
-        <w:rPr>
+          <w:color w:val="2E74B5" w:themeColor="accent5" w:themeShade="BF"/>
+          <w:lang w:val="en-AU"/>
+        </w:rPr>
+      </w:pPr>
+      <w:r>
+        <w:rPr>
+          <w:color w:val="2E74B5" w:themeColor="accent5" w:themeShade="BF"/>
           <w:lang w:val="en-AU"/>
         </w:rPr>
         <w:t>Learning to search</w:t>
@@ -1691,11 +1892,13 @@
           <w:numId w:val="1"/>
         </w:numPr>
         <w:rPr>
-          <w:lang w:val="en-AU"/>
-        </w:rPr>
-      </w:pPr>
-      <w:r>
-        <w:rPr>
+          <w:color w:val="2E74B5" w:themeColor="accent5" w:themeShade="BF"/>
+          <w:lang w:val="en-AU"/>
+        </w:rPr>
+      </w:pPr>
+      <w:r>
+        <w:rPr>
+          <w:color w:val="2E74B5" w:themeColor="accent5" w:themeShade="BF"/>
           <w:lang w:val="en-AU"/>
         </w:rPr>
         <w:t>Learning beam search</w:t>
@@ -1709,14 +1912,33 @@
           <w:numId w:val="1"/>
         </w:numPr>
         <w:rPr>
-          <w:lang w:val="en-AU"/>
-        </w:rPr>
-      </w:pPr>
-      <w:r>
-        <w:rPr>
-          <w:lang w:val="en-AU"/>
-        </w:rPr>
-        <w:t>AlphaZero-like approaches</w:t>
+          <w:color w:val="2E74B5" w:themeColor="accent5" w:themeShade="BF"/>
+          <w:lang w:val="en-AU"/>
+        </w:rPr>
+      </w:pPr>
+      <w:proofErr w:type="spellStart"/>
+      <w:r>
+        <w:rPr>
+          <w:color w:val="2E74B5" w:themeColor="accent5" w:themeShade="BF"/>
+          <w:lang w:val="en-AU"/>
+        </w:rPr>
+        <w:t>AlphaZero</w:t>
+      </w:r>
+      <w:proofErr w:type="spellEnd"/>
+      <w:r>
+        <w:rPr>
+          <w:color w:val="2E74B5" w:themeColor="accent5" w:themeShade="BF"/>
+          <w:lang w:val="en-AU"/>
+        </w:rPr>
+        <w:t>-like approaches</w:t>
+      </w:r>
+      <w:commentRangeEnd w:id="4"/>
+      <w:r>
+        <w:rPr>
+          <w:rStyle w:val="CommentReference"/>
+          <w:color w:val="2E74B5" w:themeColor="accent5" w:themeShade="BF"/>
+        </w:rPr>
+        <w:commentReference w:id="4"/>
       </w:r>
     </w:p>
     <w:p>
@@ -1730,6 +1952,7 @@
           <w:lang w:val="en-AU"/>
         </w:rPr>
       </w:pPr>
+      <w:commentRangeStart w:id="5"/>
       <w:r>
         <w:rPr>
           <w:lang w:val="en-AU"/>
@@ -1747,6 +1970,13 @@
           <w:lang w:val="en-AU"/>
         </w:rPr>
         <w:t>10 mins]</w:t>
+      </w:r>
+      <w:commentRangeEnd w:id="5"/>
+      <w:r>
+        <w:rPr>
+          <w:rStyle w:val="CommentReference"/>
+        </w:rPr>
+        <w:commentReference w:id="5"/>
       </w:r>
     </w:p>
     <w:p>
@@ -1898,6 +2128,7 @@
           <w:bCs/>
           <w:lang w:val="en-AU"/>
         </w:rPr>
+        <w:lastRenderedPageBreak/>
         <w:t>Researchers in combinatorial optimisation</w:t>
       </w:r>
       <w:r>
@@ -2002,14 +2233,7 @@
         <w:rPr>
           <w:lang w:val="en-AU"/>
         </w:rPr>
-        <w:t xml:space="preserve"> to apply evolutionary computation to complex real-world (combinatorial) </w:t>
-      </w:r>
-      <w:r>
-        <w:rPr>
-          <w:lang w:val="en-AU"/>
-        </w:rPr>
-        <w:lastRenderedPageBreak/>
-        <w:t>optimisation problems</w:t>
+        <w:t xml:space="preserve"> to apply evolutionary computation to complex real-world (combinatorial) optimisation problems</w:t>
       </w:r>
       <w:r>
         <w:rPr>
@@ -2464,24 +2688,129 @@
       </w:r>
     </w:p>
   </w:comment>
+  <w:comment w:id="1" w:author="Yi Mei" w:date="2024-04-08T19:13:00Z" w:initials="YM">
+    <w:p>
+      <w:r>
+        <w:rPr>
+          <w:rStyle w:val="CommentReference"/>
+        </w:rPr>
+        <w:annotationRef/>
+      </w:r>
+      <w:r>
+        <w:rPr>
+          <w:color w:val="000000"/>
+          <w:sz w:val="20"/>
+          <w:szCs w:val="20"/>
+        </w:rPr>
+        <w:t>Guenther</w:t>
+      </w:r>
+    </w:p>
+  </w:comment>
+  <w:comment w:id="2" w:author="Yi Mei" w:date="2024-04-08T19:13:00Z" w:initials="YM">
+    <w:p>
+      <w:r>
+        <w:rPr>
+          <w:rStyle w:val="CommentReference"/>
+        </w:rPr>
+        <w:annotationRef/>
+      </w:r>
+      <w:r>
+        <w:rPr>
+          <w:color w:val="000000"/>
+          <w:sz w:val="20"/>
+          <w:szCs w:val="20"/>
+        </w:rPr>
+        <w:t>Yi</w:t>
+      </w:r>
+    </w:p>
+  </w:comment>
+  <w:comment w:id="3" w:author="Yi Mei" w:date="2024-04-08T19:16:00Z" w:initials="YM">
+    <w:p>
+      <w:r>
+        <w:rPr>
+          <w:rStyle w:val="CommentReference"/>
+        </w:rPr>
+        <w:annotationRef/>
+      </w:r>
+      <w:r>
+        <w:rPr>
+          <w:color w:val="000000"/>
+          <w:sz w:val="20"/>
+          <w:szCs w:val="20"/>
+        </w:rPr>
+        <w:t>Yi</w:t>
+      </w:r>
+    </w:p>
+  </w:comment>
+  <w:comment w:id="4" w:author="Yi Mei" w:date="2024-04-08T19:17:00Z" w:initials="YM">
+    <w:p>
+      <w:r>
+        <w:rPr>
+          <w:rStyle w:val="CommentReference"/>
+        </w:rPr>
+        <w:annotationRef/>
+      </w:r>
+      <w:r>
+        <w:rPr>
+          <w:color w:val="000000"/>
+          <w:sz w:val="20"/>
+          <w:szCs w:val="20"/>
+        </w:rPr>
+        <w:t>Guenther</w:t>
+      </w:r>
+    </w:p>
+  </w:comment>
+  <w:comment w:id="5" w:author="Yi Mei" w:date="2024-04-08T19:14:00Z" w:initials="YM">
+    <w:p>
+      <w:r>
+        <w:rPr>
+          <w:rStyle w:val="CommentReference"/>
+        </w:rPr>
+        <w:annotationRef/>
+      </w:r>
+      <w:r>
+        <w:rPr>
+          <w:color w:val="000000"/>
+          <w:sz w:val="20"/>
+          <w:szCs w:val="20"/>
+        </w:rPr>
+        <w:t>Yi &amp; Guenther</w:t>
+      </w:r>
+    </w:p>
+  </w:comment>
 </w:comments>
 </file>
 
 <file path=word/commentsExtended.xml><?xml version="1.0" encoding="utf-8"?>
 <w15:commentsEx xmlns:wpc="http://schemas.microsoft.com/office/word/2010/wordprocessingCanvas" xmlns:cx="http://schemas.microsoft.com/office/drawing/2014/chartex" xmlns:cx1="http://schemas.microsoft.com/office/drawing/2015/9/8/chartex" xmlns:cx2="http://schemas.microsoft.com/office/drawing/2015/10/21/chartex" xmlns:cx3="http://schemas.microsoft.com/office/drawing/2016/5/9/chartex" xmlns:cx4="http://schemas.microsoft.com/office/drawing/2016/5/10/chartex" xmlns:cx5="http://schemas.microsoft.com/office/drawing/2016/5/11/chartex" xmlns:cx6="http://schemas.microsoft.com/office/drawing/2016/5/12/chartex" xmlns:cx7="http://schemas.microsoft.com/office/drawing/2016/5/13/chartex" xmlns:cx8="http://schemas.microsoft.com/office/drawing/2016/5/14/chartex" xmlns:mc="http://schemas.openxmlformats.org/markup-compatibility/2006" xmlns:aink="http://schemas.microsoft.com/office/drawing/2016/ink" xmlns:am3d="http://schemas.microsoft.com/office/drawing/2017/model3d" xmlns:o="urn:schemas-microsoft-com:office:office" xmlns:oel="http://schemas.microsoft.com/office/2019/extlst" xmlns:r="http://schemas.openxmlformats.org/officeDocument/2006/relationships" xmlns:m="http://schemas.openxmlformats.org/officeDocument/2006/math" xmlns:v="urn:schemas-microsoft-com:vml" xmlns:wp14="http://schemas.microsoft.com/office/word/2010/wordprocessingDrawing" xmlns:wp="http://schemas.openxmlformats.org/drawingml/2006/wordprocessingDrawing" xmlns:w10="urn:schemas-microsoft-com:office:word" xmlns:w="http://schemas.openxmlformats.org/wordprocessingml/2006/main" xmlns:w14="http://schemas.microsoft.com/office/word/2010/wordml" xmlns:w15="http://schemas.microsoft.com/office/word/2012/wordml" xmlns:w16cex="http://schemas.microsoft.com/office/word/2018/wordml/cex" xmlns:w16cid="http://schemas.microsoft.com/office/word/2016/wordml/cid" xmlns:w16="http://schemas.microsoft.com/office/word/2018/wordml" xmlns:w16sdtdh="http://schemas.microsoft.com/office/word/2020/wordml/sdtdatahash" xmlns:w16se="http://schemas.microsoft.com/office/word/2015/wordml/symex" xmlns:wpg="http://schemas.microsoft.com/office/word/2010/wordprocessingGroup" xmlns:wpi="http://schemas.microsoft.com/office/word/2010/wordprocessingInk" xmlns:wne="http://schemas.microsoft.com/office/word/2006/wordml" xmlns:wps="http://schemas.microsoft.com/office/word/2010/wordprocessingShape" mc:Ignorable="w14 w15 w16se w16cid w16 w16cex w16sdtdh wp14">
   <w15:commentEx w15:paraId="5244E340" w15:done="0"/>
+  <w15:commentEx w15:paraId="65C36833" w15:done="0"/>
+  <w15:commentEx w15:paraId="52695922" w15:done="0"/>
+  <w15:commentEx w15:paraId="02DE34F6" w15:done="0"/>
+  <w15:commentEx w15:paraId="05BC57E5" w15:done="0"/>
+  <w15:commentEx w15:paraId="5EA6EBDC" w15:done="0"/>
 </w15:commentsEx>
 </file>
 
 <file path=word/commentsExtensible.xml><?xml version="1.0" encoding="utf-8"?>
-<w16cex:commentsExtensible xmlns:wpc="http://schemas.microsoft.com/office/word/2010/wordprocessingCanvas" xmlns:cx="http://schemas.microsoft.com/office/drawing/2014/chartex" xmlns:cx1="http://schemas.microsoft.com/office/drawing/2015/9/8/chartex" xmlns:cx2="http://schemas.microsoft.com/office/drawing/2015/10/21/chartex" xmlns:cx3="http://schemas.microsoft.com/office/drawing/2016/5/9/chartex" xmlns:cx4="http://schemas.microsoft.com/office/drawing/2016/5/10/chartex" xmlns:cx5="http://schemas.microsoft.com/office/drawing/2016/5/11/chartex" xmlns:cx6="http://schemas.microsoft.com/office/drawing/2016/5/12/chartex" xmlns:cx7="http://schemas.microsoft.com/office/drawing/2016/5/13/chartex" xmlns:cx8="http://schemas.microsoft.com/office/drawing/2016/5/14/chartex" xmlns:mc="http://schemas.openxmlformats.org/markup-compatibility/2006" xmlns:aink="http://schemas.microsoft.com/office/drawing/2016/ink" xmlns:am3d="http://schemas.microsoft.com/office/drawing/2017/model3d" xmlns:o="urn:schemas-microsoft-com:office:office" xmlns:oel="http://schemas.microsoft.com/office/2019/extlst" xmlns:r="http://schemas.openxmlformats.org/officeDocument/2006/relationships" xmlns:m="http://schemas.openxmlformats.org/officeDocument/2006/math" xmlns:v="urn:schemas-microsoft-com:vml" xmlns:wp14="http://schemas.microsoft.com/office/word/2010/wordprocessingDrawing" xmlns:wp="http://schemas.openxmlformats.org/drawingml/2006/wordprocessingDrawing" xmlns:w10="urn:schemas-microsoft-com:office:word" xmlns:w="http://schemas.openxmlformats.org/wordprocessingml/2006/main" xmlns:w14="http://schemas.microsoft.com/office/word/2010/wordml" xmlns:w15="http://schemas.microsoft.com/office/word/2012/wordml" xmlns:w16cex="http://schemas.microsoft.com/office/word/2018/wordml/cex" xmlns:w16cid="http://schemas.microsoft.com/office/word/2016/wordml/cid" xmlns:w16="http://schemas.microsoft.com/office/word/2018/wordml" xmlns:w16sdtdh="http://schemas.microsoft.com/office/word/2020/wordml/sdtdatahash" xmlns:w16se="http://schemas.microsoft.com/office/word/2015/wordml/symex" xmlns:wpg="http://schemas.microsoft.com/office/word/2010/wordprocessingGroup" xmlns:wpi="http://schemas.microsoft.com/office/word/2010/wordprocessingInk" xmlns:wne="http://schemas.microsoft.com/office/word/2006/wordml" xmlns:wps="http://schemas.microsoft.com/office/word/2010/wordprocessingShape" mc:Ignorable="w14 w15 w16se w16cid w16 w16cex w16sdtdh wp14">
+<w16cex:commentsExtensible xmlns:wpc="http://schemas.microsoft.com/office/word/2010/wordprocessingCanvas" xmlns:cx="http://schemas.microsoft.com/office/drawing/2014/chartex" xmlns:cx1="http://schemas.microsoft.com/office/drawing/2015/9/8/chartex" xmlns:cx2="http://schemas.microsoft.com/office/drawing/2015/10/21/chartex" xmlns:cx3="http://schemas.microsoft.com/office/drawing/2016/5/9/chartex" xmlns:cx4="http://schemas.microsoft.com/office/drawing/2016/5/10/chartex" xmlns:cx5="http://schemas.microsoft.com/office/drawing/2016/5/11/chartex" xmlns:cx6="http://schemas.microsoft.com/office/drawing/2016/5/12/chartex" xmlns:cx7="http://schemas.microsoft.com/office/drawing/2016/5/13/chartex" xmlns:cx8="http://schemas.microsoft.com/office/drawing/2016/5/14/chartex" xmlns:cr="http://schemas.microsoft.com/office/comments/2020/reactions" xmlns:mc="http://schemas.openxmlformats.org/markup-compatibility/2006" xmlns:aink="http://schemas.microsoft.com/office/drawing/2016/ink" xmlns:am3d="http://schemas.microsoft.com/office/drawing/2017/model3d" xmlns:o="urn:schemas-microsoft-com:office:office" xmlns:oel="http://schemas.microsoft.com/office/2019/extlst" xmlns:r="http://schemas.openxmlformats.org/officeDocument/2006/relationships" xmlns:m="http://schemas.openxmlformats.org/officeDocument/2006/math" xmlns:v="urn:schemas-microsoft-com:vml" xmlns:wp14="http://schemas.microsoft.com/office/word/2010/wordprocessingDrawing" xmlns:wp="http://schemas.openxmlformats.org/drawingml/2006/wordprocessingDrawing" xmlns:w10="urn:schemas-microsoft-com:office:word" xmlns:w="http://schemas.openxmlformats.org/wordprocessingml/2006/main" xmlns:w14="http://schemas.microsoft.com/office/word/2010/wordml" xmlns:w15="http://schemas.microsoft.com/office/word/2012/wordml" xmlns:w16cex="http://schemas.microsoft.com/office/word/2018/wordml/cex" xmlns:w16cid="http://schemas.microsoft.com/office/word/2016/wordml/cid" xmlns:w16="http://schemas.microsoft.com/office/word/2018/wordml" xmlns:w16sdtdh="http://schemas.microsoft.com/office/word/2020/wordml/sdtdatahash" xmlns:w16se="http://schemas.microsoft.com/office/word/2015/wordml/symex" xmlns:wpg="http://schemas.microsoft.com/office/word/2010/wordprocessingGroup" xmlns:wpi="http://schemas.microsoft.com/office/word/2010/wordprocessingInk" xmlns:wne="http://schemas.microsoft.com/office/word/2006/wordml" xmlns:wps="http://schemas.microsoft.com/office/word/2010/wordprocessingShape" mc:Ignorable="w14 w15 w16se w16cid w16 w16cex w16sdtdh cr wp14">
   <w16cex:commentExtensible w16cex:durableId="338D82D9" w16cex:dateUtc="2023-10-18T08:29:00Z"/>
+  <w16cex:commentExtensible w16cex:durableId="426D05CD" w16cex:dateUtc="2024-04-08T07:13:00Z"/>
+  <w16cex:commentExtensible w16cex:durableId="251D4C1B" w16cex:dateUtc="2024-04-08T07:13:00Z"/>
+  <w16cex:commentExtensible w16cex:durableId="1516F952" w16cex:dateUtc="2024-04-08T07:16:00Z"/>
+  <w16cex:commentExtensible w16cex:durableId="27A98B9E" w16cex:dateUtc="2024-04-08T07:17:00Z"/>
+  <w16cex:commentExtensible w16cex:durableId="27D452F1" w16cex:dateUtc="2024-04-08T07:14:00Z"/>
 </w16cex:commentsExtensible>
 </file>
 
 <file path=word/commentsIds.xml><?xml version="1.0" encoding="utf-8"?>
 <w16cid:commentsIds xmlns:wpc="http://schemas.microsoft.com/office/word/2010/wordprocessingCanvas" xmlns:cx="http://schemas.microsoft.com/office/drawing/2014/chartex" xmlns:cx1="http://schemas.microsoft.com/office/drawing/2015/9/8/chartex" xmlns:cx2="http://schemas.microsoft.com/office/drawing/2015/10/21/chartex" xmlns:cx3="http://schemas.microsoft.com/office/drawing/2016/5/9/chartex" xmlns:cx4="http://schemas.microsoft.com/office/drawing/2016/5/10/chartex" xmlns:cx5="http://schemas.microsoft.com/office/drawing/2016/5/11/chartex" xmlns:cx6="http://schemas.microsoft.com/office/drawing/2016/5/12/chartex" xmlns:cx7="http://schemas.microsoft.com/office/drawing/2016/5/13/chartex" xmlns:cx8="http://schemas.microsoft.com/office/drawing/2016/5/14/chartex" xmlns:mc="http://schemas.openxmlformats.org/markup-compatibility/2006" xmlns:aink="http://schemas.microsoft.com/office/drawing/2016/ink" xmlns:am3d="http://schemas.microsoft.com/office/drawing/2017/model3d" xmlns:o="urn:schemas-microsoft-com:office:office" xmlns:oel="http://schemas.microsoft.com/office/2019/extlst" xmlns:r="http://schemas.openxmlformats.org/officeDocument/2006/relationships" xmlns:m="http://schemas.openxmlformats.org/officeDocument/2006/math" xmlns:v="urn:schemas-microsoft-com:vml" xmlns:wp14="http://schemas.microsoft.com/office/word/2010/wordprocessingDrawing" xmlns:wp="http://schemas.openxmlformats.org/drawingml/2006/wordprocessingDrawing" xmlns:w10="urn:schemas-microsoft-com:office:word" xmlns:w="http://schemas.openxmlformats.org/wordprocessingml/2006/main" xmlns:w14="http://schemas.microsoft.com/office/word/2010/wordml" xmlns:w15="http://schemas.microsoft.com/office/word/2012/wordml" xmlns:w16cex="http://schemas.microsoft.com/office/word/2018/wordml/cex" xmlns:w16cid="http://schemas.microsoft.com/office/word/2016/wordml/cid" xmlns:w16="http://schemas.microsoft.com/office/word/2018/wordml" xmlns:w16sdtdh="http://schemas.microsoft.com/office/word/2020/wordml/sdtdatahash" xmlns:w16se="http://schemas.microsoft.com/office/word/2015/wordml/symex" xmlns:wpg="http://schemas.microsoft.com/office/word/2010/wordprocessingGroup" xmlns:wpi="http://schemas.microsoft.com/office/word/2010/wordprocessingInk" xmlns:wne="http://schemas.microsoft.com/office/word/2006/wordml" xmlns:wps="http://schemas.microsoft.com/office/word/2010/wordprocessingShape" mc:Ignorable="w14 w15 w16se w16cid w16 w16cex w16sdtdh wp14">
   <w16cid:commentId w16cid:paraId="5244E340" w16cid:durableId="338D82D9"/>
+  <w16cid:commentId w16cid:paraId="65C36833" w16cid:durableId="426D05CD"/>
+  <w16cid:commentId w16cid:paraId="52695922" w16cid:durableId="251D4C1B"/>
+  <w16cid:commentId w16cid:paraId="02DE34F6" w16cid:durableId="1516F952"/>
+  <w16cid:commentId w16cid:paraId="05BC57E5" w16cid:durableId="27A98B9E"/>
+  <w16cid:commentId w16cid:paraId="5EA6EBDC" w16cid:durableId="27D452F1"/>
 </w16cid:commentsIds>
 </file>
 
@@ -2815,6 +3144,9 @@
 <w15:people xmlns:wpc="http://schemas.microsoft.com/office/word/2010/wordprocessingCanvas" xmlns:cx="http://schemas.microsoft.com/office/drawing/2014/chartex" xmlns:cx1="http://schemas.microsoft.com/office/drawing/2015/9/8/chartex" xmlns:cx2="http://schemas.microsoft.com/office/drawing/2015/10/21/chartex" xmlns:cx3="http://schemas.microsoft.com/office/drawing/2016/5/9/chartex" xmlns:cx4="http://schemas.microsoft.com/office/drawing/2016/5/10/chartex" xmlns:cx5="http://schemas.microsoft.com/office/drawing/2016/5/11/chartex" xmlns:cx6="http://schemas.microsoft.com/office/drawing/2016/5/12/chartex" xmlns:cx7="http://schemas.microsoft.com/office/drawing/2016/5/13/chartex" xmlns:cx8="http://schemas.microsoft.com/office/drawing/2016/5/14/chartex" xmlns:mc="http://schemas.openxmlformats.org/markup-compatibility/2006" xmlns:aink="http://schemas.microsoft.com/office/drawing/2016/ink" xmlns:am3d="http://schemas.microsoft.com/office/drawing/2017/model3d" xmlns:o="urn:schemas-microsoft-com:office:office" xmlns:oel="http://schemas.microsoft.com/office/2019/extlst" xmlns:r="http://schemas.openxmlformats.org/officeDocument/2006/relationships" xmlns:m="http://schemas.openxmlformats.org/officeDocument/2006/math" xmlns:v="urn:schemas-microsoft-com:vml" xmlns:wp14="http://schemas.microsoft.com/office/word/2010/wordprocessingDrawing" xmlns:wp="http://schemas.openxmlformats.org/drawingml/2006/wordprocessingDrawing" xmlns:w10="urn:schemas-microsoft-com:office:word" xmlns:w="http://schemas.openxmlformats.org/wordprocessingml/2006/main" xmlns:w14="http://schemas.microsoft.com/office/word/2010/wordml" xmlns:w15="http://schemas.microsoft.com/office/word/2012/wordml" xmlns:w16cex="http://schemas.microsoft.com/office/word/2018/wordml/cex" xmlns:w16cid="http://schemas.microsoft.com/office/word/2016/wordml/cid" xmlns:w16="http://schemas.microsoft.com/office/word/2018/wordml" xmlns:w16sdtdh="http://schemas.microsoft.com/office/word/2020/wordml/sdtdatahash" xmlns:w16se="http://schemas.microsoft.com/office/word/2015/wordml/symex" xmlns:wpg="http://schemas.microsoft.com/office/word/2010/wordprocessingGroup" xmlns:wpi="http://schemas.microsoft.com/office/word/2010/wordprocessingInk" xmlns:wne="http://schemas.microsoft.com/office/word/2006/wordml" xmlns:wps="http://schemas.microsoft.com/office/word/2010/wordprocessingShape" mc:Ignorable="w14 w15 w16se w16cid w16 w16cex w16sdtdh wp14">
   <w15:person w15:author="Raidl, Günther">
     <w15:presenceInfo w15:providerId="AD" w15:userId="S::guenther.raidl@tuwien.ac.at::20f4c30b-ad42-4cb9-9998-d9d93a0056a2"/>
+  </w15:person>
+  <w15:person w15:author="Yi Mei">
+    <w15:presenceInfo w15:providerId="AD" w15:userId="S::meiyi@staff.vuw.ac.nz::1503b2cb-ace1-4f51-9783-d10a21691a52"/>
   </w15:person>
 </w15:people>
 </file>
@@ -3455,6 +3787,34 @@
     <w:semiHidden/>
     <w:rsid w:val="00355E28"/>
   </w:style>
+  <w:style w:type="paragraph" w:styleId="CommentSubject">
+    <w:name w:val="annotation subject"/>
+    <w:basedOn w:val="CommentText"/>
+    <w:next w:val="CommentText"/>
+    <w:link w:val="CommentSubjectChar"/>
+    <w:uiPriority w:val="99"/>
+    <w:semiHidden/>
+    <w:unhideWhenUsed/>
+    <w:rsid w:val="009F7FA0"/>
+    <w:rPr>
+      <w:b/>
+      <w:bCs/>
+    </w:rPr>
+  </w:style>
+  <w:style w:type="character" w:customStyle="1" w:styleId="CommentSubjectChar">
+    <w:name w:val="Comment Subject Char"/>
+    <w:basedOn w:val="CommentTextChar"/>
+    <w:link w:val="CommentSubject"/>
+    <w:uiPriority w:val="99"/>
+    <w:semiHidden/>
+    <w:rsid w:val="009F7FA0"/>
+    <w:rPr>
+      <w:b/>
+      <w:bCs/>
+      <w:sz w:val="20"/>
+      <w:szCs w:val="20"/>
+    </w:rPr>
+  </w:style>
 </w:styles>
 </file>
 

</xml_diff>